<commit_message>
rebuilding site Sun Jan 24 18:22:26 CST 2021
</commit_message>
<xml_diff>
--- a/daniel-rivas.docx
+++ b/daniel-rivas.docx
@@ -343,7 +343,22 @@
           <w:szCs w:val="20"/>
           <w:rtl w:val="0"/>
         </w:rPr>
-        <w:t xml:space="preserve">. San Cristobal, Táchira. Venezuela.</w:t>
+        <w:t xml:space="preserve">. San </w:t>
+      </w:r>
+      <w:r>
+        <w:rPr>
+          <w:rtl w:val="0"/>
+        </w:rPr>
+        <w:t xml:space="preserve">Cristóbal</w:t>
+      </w:r>
+      <w:r>
+        <w:rPr>
+          <w:rFonts w:ascii="Cambria" w:cs="Cambria" w:eastAsia="Cambria" w:hAnsi="Cambria"/>
+          <w:sz w:val="20"/>
+          <w:szCs w:val="20"/>
+          <w:rtl w:val="0"/>
+        </w:rPr>
+        <w:t xml:space="preserve">, Táchira. Venezuela.</w:t>
       </w:r>
       <w:r>
         <w:rPr>
@@ -398,46 +413,36 @@
           <w:ilvl w:val="0"/>
           <w:numId w:val="1"/>
         </w:numPr>
-        <w:ind w:left="720" w:hanging="360"/>
-        <w:rPr>
-          <w:b w:val="1"/>
-        </w:rPr>
-      </w:pPr>
-      <w:r>
-        <w:rPr>
-          <w:rFonts w:ascii="Cambria" w:cs="Cambria" w:eastAsia="Cambria" w:hAnsi="Cambria"/>
-          <w:b w:val="1"/>
-          <w:rtl w:val="0"/>
-        </w:rPr>
-        <w:t xml:space="preserve">DeepCast, LLC</w:t>
-      </w:r>
-      <w:r>
-        <w:rPr>
-          <w:rFonts w:ascii="Cambria" w:cs="Cambria" w:eastAsia="Cambria" w:hAnsi="Cambria"/>
-          <w:rtl w:val="0"/>
-        </w:rPr>
-        <w:t xml:space="preserve">. Houston, TX. United States.</w:t>
+        <w:rPr>
+          <w:b w:val="1"/>
+        </w:rPr>
+      </w:pPr>
+      <w:r>
+        <w:rPr>
+          <w:b w:val="1"/>
+          <w:rtl w:val="0"/>
+        </w:rPr>
+        <w:t xml:space="preserve">ClearBlade, Inc</w:t>
+      </w:r>
+      <w:r>
+        <w:rPr>
+          <w:rtl w:val="0"/>
+        </w:rPr>
+        <w:t xml:space="preserve">. Austin, TX. United States.</w:t>
         <w:br w:type="textWrapping"/>
       </w:r>
       <w:r>
         <w:rPr>
-          <w:rFonts w:ascii="Cambria" w:cs="Cambria" w:eastAsia="Cambria" w:hAnsi="Cambria"/>
           <w:i w:val="1"/>
           <w:rtl w:val="0"/>
         </w:rPr>
-        <w:t xml:space="preserve">Software Engineer Intern</w:t>
-      </w:r>
-      <w:r>
-        <w:rPr>
-          <w:rFonts w:ascii="Cambria" w:cs="Cambria" w:eastAsia="Cambria" w:hAnsi="Cambria"/>
-          <w:rtl w:val="0"/>
-        </w:rPr>
-        <w:t xml:space="preserve">. September 2019 - December 2019.</w:t>
-      </w:r>
-      <w:r>
-        <w:rPr>
-          <w:rtl w:val="0"/>
-        </w:rPr>
+        <w:t xml:space="preserve">Software Engineer in Test (Internship)</w:t>
+      </w:r>
+      <w:r>
+        <w:rPr>
+          <w:rtl w:val="0"/>
+        </w:rPr>
+        <w:t xml:space="preserve">. 2020-Present.</w:t>
       </w:r>
     </w:p>
     <w:p>
@@ -448,16 +453,12 @@
         </w:numPr>
         <w:shd w:fill="ffffff" w:val="clear"/>
         <w:ind w:left="1440" w:hanging="360"/>
-        <w:rPr>
-          <w:rFonts w:ascii="Cambria" w:cs="Cambria" w:eastAsia="Cambria" w:hAnsi="Cambria"/>
-        </w:rPr>
-      </w:pPr>
-      <w:r>
-        <w:rPr>
-          <w:rFonts w:ascii="Cambria" w:cs="Cambria" w:eastAsia="Cambria" w:hAnsi="Cambria"/>
-          <w:rtl w:val="0"/>
-        </w:rPr>
-        <w:t xml:space="preserve">Designed and implemented improvements for a geo-visualization stack that allowed for rendering and exploration of thousands of data points in real-time.</w:t>
+      </w:pPr>
+      <w:r>
+        <w:rPr>
+          <w:rtl w:val="0"/>
+        </w:rPr>
+        <w:t xml:space="preserve">Designed, implemented,  and maintained an internal testing toolset for unit, integration, and functional tests of ClearBlade systems  in Golang, allowing internal ClearBlade developers to go from system failure to troubleshooting in a matter of minutes instead of hours. The toolset itself integrates with the Golang standard library testing module.</w:t>
       </w:r>
     </w:p>
     <w:p>
@@ -468,17 +469,12 @@
         </w:numPr>
         <w:shd w:fill="ffffff" w:val="clear"/>
         <w:ind w:left="1440" w:hanging="360"/>
-        <w:rPr>
-          <w:rFonts w:ascii="Cambria" w:cs="Cambria" w:eastAsia="Cambria" w:hAnsi="Cambria"/>
-          <w:u w:val="none"/>
-        </w:rPr>
-      </w:pPr>
-      <w:r>
-        <w:rPr>
-          <w:rFonts w:ascii="Cambria" w:cs="Cambria" w:eastAsia="Cambria" w:hAnsi="Cambria"/>
-          <w:rtl w:val="0"/>
-        </w:rPr>
-        <w:t xml:space="preserve">Designed and implemented a proof-of-concept platform for agile data-science development, running on Kubernetes and based on Pachyderm.</w:t>
+      </w:pPr>
+      <w:r>
+        <w:rPr>
+          <w:rtl w:val="0"/>
+        </w:rPr>
+        <w:t xml:space="preserve">Implemented an automated Jenkins CI/CD pipeline for deploying new version-controlled ClearBlade environments, allowing developers to create them on demand.</w:t>
       </w:r>
       <w:r>
         <w:rPr>
@@ -499,11 +495,18 @@
       </w:pPr>
       <w:r>
         <w:rPr>
-          <w:rFonts w:ascii="Cambria" w:cs="Cambria" w:eastAsia="Cambria" w:hAnsi="Cambria"/>
-          <w:b w:val="1"/>
-          <w:rtl w:val="0"/>
-        </w:rPr>
-        <w:t xml:space="preserve">Sabernetic, LLC</w:t>
+          <w:b w:val="1"/>
+          <w:rtl w:val="0"/>
+        </w:rPr>
+        <w:t xml:space="preserve">DeepCast</w:t>
+      </w:r>
+      <w:r>
+        <w:rPr>
+          <w:rFonts w:ascii="Cambria" w:cs="Cambria" w:eastAsia="Cambria" w:hAnsi="Cambria"/>
+          <w:b w:val="1"/>
+          <w:rtl w:val="0"/>
+        </w:rPr>
+        <w:t xml:space="preserve">, LLC</w:t>
       </w:r>
       <w:r>
         <w:rPr>
@@ -533,7 +536,20 @@
           <w:rFonts w:ascii="Cambria" w:cs="Cambria" w:eastAsia="Cambria" w:hAnsi="Cambria"/>
           <w:rtl w:val="0"/>
         </w:rPr>
-        <w:t xml:space="preserve">. 2018 - 2019.</w:t>
+        <w:t xml:space="preserve">. 2018 - 20</w:t>
+      </w:r>
+      <w:r>
+        <w:rPr>
+          <w:rtl w:val="0"/>
+        </w:rPr>
+        <w:t xml:space="preserve">20</w:t>
+      </w:r>
+      <w:r>
+        <w:rPr>
+          <w:rFonts w:ascii="Cambria" w:cs="Cambria" w:eastAsia="Cambria" w:hAnsi="Cambria"/>
+          <w:rtl w:val="0"/>
+        </w:rPr>
+        <w:t xml:space="preserve">.</w:t>
       </w:r>
     </w:p>
     <w:p>
@@ -553,7 +569,7 @@
           <w:rFonts w:ascii="Cambria" w:cs="Cambria" w:eastAsia="Cambria" w:hAnsi="Cambria"/>
           <w:rtl w:val="0"/>
         </w:rPr>
-        <w:t xml:space="preserve">Designed, developed and maintained a microservice-based architecture for agile development and delivery, using Python’s Nameko library for the implementation of the microservices.</w:t>
+        <w:t xml:space="preserve">Implemented a distributed tabular data-structure for transactional and analytical processes over large amounts of data, using Cassandra for available and tolerant data-layer.</w:t>
       </w:r>
     </w:p>
     <w:p>
@@ -563,17 +579,66 @@
           <w:numId w:val="1"/>
         </w:numPr>
         <w:ind w:left="1440" w:hanging="360"/>
-        <w:rPr>
-          <w:rFonts w:ascii="Cambria" w:cs="Cambria" w:eastAsia="Cambria" w:hAnsi="Cambria"/>
-          <w:b w:val="1"/>
-        </w:rPr>
-      </w:pPr>
-      <w:r>
-        <w:rPr>
-          <w:rFonts w:ascii="Cambria" w:cs="Cambria" w:eastAsia="Cambria" w:hAnsi="Cambria"/>
-          <w:rtl w:val="0"/>
-        </w:rPr>
-        <w:t xml:space="preserve">Implemented a distributed tabular data-structure for transactional and analytical processes over large amounts of data, using Cassandra for available and tolerant data-layer.</w:t>
+      </w:pPr>
+      <w:r>
+        <w:rPr>
+          <w:rtl w:val="0"/>
+        </w:rPr>
+        <w:t xml:space="preserve">Introduced a microservice-based architecture for agile development and delivery, using Python’s Nameko library for the implementation of the microservices, enabling DeepCast to iterate much faster.</w:t>
+      </w:r>
+    </w:p>
+    <w:p>
+      <w:pPr>
+        <w:numPr>
+          <w:ilvl w:val="1"/>
+          <w:numId w:val="1"/>
+        </w:numPr>
+        <w:shd w:fill="ffffff" w:val="clear"/>
+        <w:ind w:left="1440" w:hanging="360"/>
+      </w:pPr>
+      <w:r>
+        <w:rPr>
+          <w:rtl w:val="0"/>
+        </w:rPr>
+        <w:t xml:space="preserve">Created a proof-of-concept platform for agile data-science development, running on Kubernetes and based on Pachyderm. The platform allowed data-scientists to easily plug their AI models into the existing system.</w:t>
+      </w:r>
+    </w:p>
+    <w:p>
+      <w:pPr>
+        <w:numPr>
+          <w:ilvl w:val="0"/>
+          <w:numId w:val="1"/>
+        </w:numPr>
+        <w:rPr>
+          <w:b w:val="1"/>
+        </w:rPr>
+      </w:pPr>
+      <w:r>
+        <w:rPr>
+          <w:b w:val="1"/>
+          <w:rtl w:val="0"/>
+        </w:rPr>
+        <w:t xml:space="preserve">Upwork</w:t>
+      </w:r>
+      <w:r>
+        <w:rPr>
+          <w:rtl w:val="0"/>
+        </w:rPr>
+        <w:t xml:space="preserve">. Remote.</w:t>
+        <w:br w:type="textWrapping"/>
+      </w:r>
+      <w:r>
+        <w:rPr>
+          <w:i w:val="1"/>
+          <w:rtl w:val="0"/>
+        </w:rPr>
+        <w:t xml:space="preserve">Freelancer Full-stack Developer</w:t>
+      </w:r>
+      <w:r>
+        <w:rPr>
+          <w:rtl w:val="0"/>
+        </w:rPr>
+        <w:t xml:space="preserve">. 2015-2018.</w:t>
       </w:r>
     </w:p>
     <w:p>
@@ -584,68 +649,6 @@
         </w:numPr>
         <w:ind w:left="1440" w:hanging="360"/>
         <w:rPr>
-          <w:rFonts w:ascii="Cambria" w:cs="Cambria" w:eastAsia="Cambria" w:hAnsi="Cambria"/>
-        </w:rPr>
-      </w:pPr>
-      <w:r>
-        <w:rPr>
-          <w:rFonts w:ascii="Cambria" w:cs="Cambria" w:eastAsia="Cambria" w:hAnsi="Cambria"/>
-          <w:rtl w:val="0"/>
-        </w:rPr>
-        <w:t xml:space="preserve">Supported the design and implementation of a BI dashboard backed by the infrastructure already mentioned. Implemented using React.</w:t>
-      </w:r>
-      <w:r>
-        <w:rPr>
-          <w:rtl w:val="0"/>
-        </w:rPr>
-      </w:r>
-    </w:p>
-    <w:p>
-      <w:pPr>
-        <w:numPr>
-          <w:ilvl w:val="0"/>
-          <w:numId w:val="1"/>
-        </w:numPr>
-        <w:rPr>
-          <w:b w:val="1"/>
-        </w:rPr>
-      </w:pPr>
-      <w:r>
-        <w:rPr>
-          <w:b w:val="1"/>
-          <w:rtl w:val="0"/>
-        </w:rPr>
-        <w:t xml:space="preserve">Upwork</w:t>
-      </w:r>
-      <w:r>
-        <w:rPr>
-          <w:rtl w:val="0"/>
-        </w:rPr>
-        <w:t xml:space="preserve">. Remote.</w:t>
-        <w:br w:type="textWrapping"/>
-      </w:r>
-      <w:r>
-        <w:rPr>
-          <w:i w:val="1"/>
-          <w:rtl w:val="0"/>
-        </w:rPr>
-        <w:t xml:space="preserve">Freelancer Full-stack Developer</w:t>
-      </w:r>
-      <w:r>
-        <w:rPr>
-          <w:rtl w:val="0"/>
-        </w:rPr>
-        <w:t xml:space="preserve">. 2015-2018.</w:t>
-      </w:r>
-    </w:p>
-    <w:p>
-      <w:pPr>
-        <w:numPr>
-          <w:ilvl w:val="1"/>
-          <w:numId w:val="1"/>
-        </w:numPr>
-        <w:ind w:left="1440" w:hanging="360"/>
-        <w:rPr>
           <w:u w:val="none"/>
         </w:rPr>
       </w:pPr>
@@ -653,7 +656,7 @@
         <w:rPr>
           <w:rtl w:val="0"/>
         </w:rPr>
-        <w:t xml:space="preserve">Design and implementation of landing pages and business development websites. Frameworks used included Hugo (static sites, Golang), Django (Python), Phoenix (Elixir), and WordPress for legacy websites.</w:t>
+        <w:t xml:space="preserve">Web development using frameworks like Hugo (static sites, Golang), Django (Python), Phoenix (Elixir), and WordPress (legacy, PHP).</w:t>
       </w:r>
     </w:p>
     <w:p>
@@ -700,7 +703,7 @@
           <w:rFonts w:ascii="Cambria" w:cs="Cambria" w:eastAsia="Cambria" w:hAnsi="Cambria"/>
           <w:rtl w:val="0"/>
         </w:rPr>
-        <w:t xml:space="preserve"> HTML5, CSS, JavaScript, and React. Other development utility tools such as Gulp, Brunch, and Webpack.</w:t>
+        <w:t xml:space="preserve"> Reactive GUI(s) using HTML5, CSS, JavaScript, React, and Webpack.</w:t>
       </w:r>
     </w:p>
     <w:p>
@@ -727,7 +730,18 @@
           <w:rFonts w:ascii="Cambria" w:cs="Cambria" w:eastAsia="Cambria" w:hAnsi="Cambria"/>
           <w:rtl w:val="0"/>
         </w:rPr>
-        <w:t xml:space="preserve"> Python web frameworks such as Flask and Nameko. Web services written in Golang, including authentication, validation, and other common API gateway tasks.</w:t>
+        <w:t xml:space="preserve"> Web services and </w:t>
+      </w:r>
+      <w:r>
+        <w:rPr>
+          <w:rtl w:val="0"/>
+        </w:rPr>
+        <w:t xml:space="preserve">REST API development using Golang, Python, and Elixir.</w:t>
+      </w:r>
+      <w:r>
+        <w:rPr>
+          <w:rtl w:val="0"/>
+        </w:rPr>
       </w:r>
     </w:p>
     <w:p>
@@ -754,7 +768,43 @@
           <w:rFonts w:ascii="Cambria" w:cs="Cambria" w:eastAsia="Cambria" w:hAnsi="Cambria"/>
           <w:rtl w:val="0"/>
         </w:rPr>
-        <w:t xml:space="preserve"> Continuous delivery with Concourse. Some cloud infrastructure with Google Cloud and Kubernetes. Other common tools such as Git, Docker, and Vim.</w:t>
+        <w:t xml:space="preserve"> Continuous delivery with Concourse</w:t>
+      </w:r>
+      <w:r>
+        <w:rPr>
+          <w:rtl w:val="0"/>
+        </w:rPr>
+        <w:t xml:space="preserve"> and Jenkins. Automation scripts using tools like Bash and Ansible.</w:t>
+      </w:r>
+      <w:r>
+        <w:rPr>
+          <w:rtl w:val="0"/>
+        </w:rPr>
+      </w:r>
+    </w:p>
+    <w:p>
+      <w:pPr>
+        <w:numPr>
+          <w:ilvl w:val="0"/>
+          <w:numId w:val="2"/>
+        </w:numPr>
+        <w:ind w:left="720" w:hanging="360"/>
+        <w:rPr>
+          <w:b w:val="1"/>
+        </w:rPr>
+      </w:pPr>
+      <w:r>
+        <w:rPr>
+          <w:b w:val="1"/>
+          <w:rtl w:val="0"/>
+        </w:rPr>
+        <w:t xml:space="preserve">Misc:</w:t>
+      </w:r>
+      <w:r>
+        <w:rPr>
+          <w:rtl w:val="0"/>
+        </w:rPr>
+        <w:t xml:space="preserve"> Quick learner, team player, and pragmatic.</w:t>
       </w:r>
       <w:r>
         <w:rPr>

</xml_diff>

<commit_message>
rebuilding site Sun Jan 24 18:29:14 CST 2021
</commit_message>
<xml_diff>
--- a/daniel-rivas.docx
+++ b/daniel-rivas.docx
@@ -170,6 +170,7 @@
     <w:p>
       <w:pPr>
         <w:pStyle w:val="Heading2"/>
+        <w:spacing w:before="360" w:lineRule="auto"/>
         <w:rPr>
           <w:rFonts w:ascii="Cambria" w:cs="Cambria" w:eastAsia="Cambria" w:hAnsi="Cambria"/>
         </w:rPr>
@@ -768,7 +769,20 @@
           <w:rFonts w:ascii="Cambria" w:cs="Cambria" w:eastAsia="Cambria" w:hAnsi="Cambria"/>
           <w:rtl w:val="0"/>
         </w:rPr>
-        <w:t xml:space="preserve"> Continuous delivery with Concourse</w:t>
+        <w:t xml:space="preserve"> </w:t>
+      </w:r>
+      <w:r>
+        <w:rPr>
+          <w:rtl w:val="0"/>
+        </w:rPr>
+        <w:t xml:space="preserve">CI/CD</w:t>
+      </w:r>
+      <w:r>
+        <w:rPr>
+          <w:rFonts w:ascii="Cambria" w:cs="Cambria" w:eastAsia="Cambria" w:hAnsi="Cambria"/>
+          <w:rtl w:val="0"/>
+        </w:rPr>
+        <w:t xml:space="preserve"> with Concourse</w:t>
       </w:r>
       <w:r>
         <w:rPr>
@@ -1228,7 +1242,6 @@
       <w:spacing w:after="120" w:before="360" w:lineRule="auto"/>
     </w:pPr>
     <w:rPr>
-      <w:rFonts w:ascii="Droid Serif" w:cs="Droid Serif" w:eastAsia="Droid Serif" w:hAnsi="Droid Serif"/>
       <w:sz w:val="32"/>
       <w:szCs w:val="32"/>
     </w:rPr>

</xml_diff>